<commit_message>
Revised user script with KVL feedback
</commit_message>
<xml_diff>
--- a/KnightBitesUserTestScript.docx
+++ b/KnightBitesUserTestScript.docx
@@ -7,51 +7,89 @@
         <w:rPr>
           <w:b/>
           <w:bCs/>
+          <w:sz w:val="22"/>
+          <w:szCs w:val="22"/>
         </w:rPr>
       </w:pPr>
       <w:r>
         <w:rPr>
           <w:b/>
           <w:bCs/>
+          <w:sz w:val="22"/>
+          <w:szCs w:val="22"/>
         </w:rPr>
         <w:t>Usability Test: KnightBites</w:t>
       </w:r>
     </w:p>
     <w:p>
+      <w:pPr>
+        <w:rPr>
+          <w:sz w:val="22"/>
+          <w:szCs w:val="22"/>
+        </w:rPr>
+      </w:pPr>
       <w:r>
         <w:rPr>
           <w:b/>
           <w:bCs/>
+          <w:sz w:val="22"/>
+          <w:szCs w:val="22"/>
         </w:rPr>
         <w:t>Fall 2024</w:t>
       </w:r>
       <w:r>
+        <w:rPr>
+          <w:sz w:val="22"/>
+          <w:szCs w:val="22"/>
+        </w:rPr>
         <w:br/>
       </w:r>
       <w:r>
         <w:rPr>
           <w:b/>
           <w:bCs/>
+          <w:sz w:val="22"/>
+          <w:szCs w:val="22"/>
         </w:rPr>
         <w:t>Authors</w:t>
       </w:r>
       <w:r>
+        <w:rPr>
+          <w:sz w:val="22"/>
+          <w:szCs w:val="22"/>
+        </w:rPr>
         <w:t>:</w:t>
       </w:r>
       <w:r>
+        <w:rPr>
+          <w:sz w:val="22"/>
+          <w:szCs w:val="22"/>
+        </w:rPr>
         <w:t xml:space="preserve"> Jacob Tocila, Lily McAboy, Kenny Howes, Lujia Li, Peter Lund, David Barry</w:t>
       </w:r>
       <w:r>
+        <w:rPr>
+          <w:sz w:val="22"/>
+          <w:szCs w:val="22"/>
+        </w:rPr>
         <w:t xml:space="preserve"> </w:t>
       </w:r>
     </w:p>
     <w:p>
+      <w:pPr>
+        <w:rPr>
+          <w:sz w:val="22"/>
+          <w:szCs w:val="22"/>
+        </w:rPr>
+      </w:pPr>
       <w:r>
         <w:rPr>
           <w:noProof/>
+          <w:sz w:val="22"/>
+          <w:szCs w:val="22"/>
         </w:rPr>
         <w:pict w14:anchorId="3942CBBE">
-          <v:rect id="_x0000_i1028" alt="" style="width:465.65pt;height:.05pt;mso-width-percent:0;mso-height-percent:0;mso-width-percent:0;mso-height-percent:0" o:hrpct="995" o:hralign="center" o:hrstd="t" o:hr="t" fillcolor="#a0a0a0" stroked="f"/>
+          <v:rect id="_x0000_i1028" alt="" style="width:463.3pt;height:.05pt;mso-width-percent:0;mso-height-percent:0;mso-width-percent:0;mso-height-percent:0" o:hrpct="990" o:hralign="center" o:hrstd="t" o:hr="t" fillcolor="#a0a0a0" stroked="f"/>
         </w:pict>
       </w:r>
     </w:p>
@@ -60,33 +98,62 @@
         <w:rPr>
           <w:b/>
           <w:bCs/>
+          <w:sz w:val="22"/>
+          <w:szCs w:val="22"/>
         </w:rPr>
       </w:pPr>
       <w:r>
         <w:rPr>
           <w:b/>
           <w:bCs/>
+          <w:sz w:val="22"/>
+          <w:szCs w:val="22"/>
         </w:rPr>
         <w:t>Introduction</w:t>
       </w:r>
     </w:p>
     <w:p>
-      <w:r>
+      <w:pPr>
+        <w:rPr>
+          <w:sz w:val="22"/>
+          <w:szCs w:val="22"/>
+        </w:rPr>
+      </w:pPr>
+      <w:r>
+        <w:rPr>
+          <w:sz w:val="22"/>
+          <w:szCs w:val="22"/>
+        </w:rPr>
         <w:t xml:space="preserve">Thank you for agreeing to participate in this usability test for the prototype of </w:t>
       </w:r>
       <w:r>
         <w:rPr>
           <w:b/>
           <w:bCs/>
+          <w:sz w:val="22"/>
+          <w:szCs w:val="22"/>
         </w:rPr>
         <w:t>KnightBites</w:t>
       </w:r>
       <w:r>
+        <w:rPr>
+          <w:sz w:val="22"/>
+          <w:szCs w:val="22"/>
+        </w:rPr>
         <w:t>. We want to observe how real users interact with our app to help improve it.</w:t>
       </w:r>
-    </w:p>
-    <w:p>
-      <w:r>
+      <w:r>
+        <w:rPr>
+          <w:sz w:val="22"/>
+          <w:szCs w:val="22"/>
+        </w:rPr>
+        <w:t xml:space="preserve"> </w:t>
+      </w:r>
+      <w:r>
+        <w:rPr>
+          <w:sz w:val="22"/>
+          <w:szCs w:val="22"/>
+        </w:rPr>
         <w:t>Please note:</w:t>
       </w:r>
     </w:p>
@@ -96,15 +163,25 @@
           <w:ilvl w:val="0"/>
           <w:numId w:val="2"/>
         </w:numPr>
+        <w:rPr>
+          <w:sz w:val="22"/>
+          <w:szCs w:val="22"/>
+        </w:rPr>
       </w:pPr>
       <w:r>
         <w:rPr>
           <w:b/>
           <w:bCs/>
+          <w:sz w:val="22"/>
+          <w:szCs w:val="22"/>
         </w:rPr>
         <w:t>We’re testing the app, not you</w:t>
       </w:r>
       <w:r>
+        <w:rPr>
+          <w:sz w:val="22"/>
+          <w:szCs w:val="22"/>
+        </w:rPr>
         <w:t>. You cannot do anything wrong during this test.</w:t>
       </w:r>
     </w:p>
@@ -114,8 +191,16 @@
           <w:ilvl w:val="0"/>
           <w:numId w:val="2"/>
         </w:numPr>
-      </w:pPr>
-      <w:r>
+        <w:rPr>
+          <w:sz w:val="22"/>
+          <w:szCs w:val="22"/>
+        </w:rPr>
+      </w:pPr>
+      <w:r>
+        <w:rPr>
+          <w:sz w:val="22"/>
+          <w:szCs w:val="22"/>
+        </w:rPr>
         <w:t>We value your honest feedback. Don’t worry about hurting our feelings—it’s the best way to help us identify and address any issues.</w:t>
       </w:r>
     </w:p>
@@ -125,37 +210,83 @@
           <w:ilvl w:val="0"/>
           <w:numId w:val="2"/>
         </w:numPr>
-      </w:pPr>
-      <w:r>
-        <w:t>During the test, we’ll ask you to perform specific tasks and think out loud while doing them. Feel free to ask questions or make comments.</w:t>
-      </w:r>
-    </w:p>
-    <w:p>
-      <w:r>
-        <w:t>Your comments will be recorded, but they will remain private. If you wish to stop the test at any time, let us know.</w:t>
-      </w:r>
-    </w:p>
-    <w:p>
-      <w:r>
-        <w:rPr>
-          <w:noProof/>
-        </w:rPr>
-        <w:pict w14:anchorId="528F0F8A">
-          <v:rect id="_x0000_i1027" alt="" style="width:465.65pt;height:.05pt;mso-width-percent:0;mso-height-percent:0;mso-width-percent:0;mso-height-percent:0" o:hrpct="995" o:hralign="center" o:hrstd="t" o:hr="t" fillcolor="#a0a0a0" stroked="f"/>
-        </w:pict>
-      </w:r>
-    </w:p>
-    <w:p>
-      <w:pPr>
+        <w:rPr>
+          <w:sz w:val="22"/>
+          <w:szCs w:val="22"/>
+        </w:rPr>
+      </w:pPr>
+      <w:r>
+        <w:rPr>
+          <w:sz w:val="22"/>
+          <w:szCs w:val="22"/>
+        </w:rPr>
+        <w:t xml:space="preserve">During the test, we’ll ask you to perform specific tasks and </w:t>
+      </w:r>
+      <w:r>
         <w:rPr>
           <w:b/>
           <w:bCs/>
-        </w:rPr>
-      </w:pPr>
-      <w:r>
+          <w:sz w:val="22"/>
+          <w:szCs w:val="22"/>
+        </w:rPr>
+        <w:t>think out loud</w:t>
+      </w:r>
+      <w:r>
+        <w:rPr>
+          <w:sz w:val="22"/>
+          <w:szCs w:val="22"/>
+        </w:rPr>
+        <w:t xml:space="preserve"> while doing them. Feel free to ask questions or make comments.</w:t>
+      </w:r>
+    </w:p>
+    <w:p>
+      <w:pPr>
+        <w:rPr>
+          <w:sz w:val="22"/>
+          <w:szCs w:val="22"/>
+        </w:rPr>
+      </w:pPr>
+      <w:r>
+        <w:rPr>
+          <w:sz w:val="22"/>
+          <w:szCs w:val="22"/>
+        </w:rPr>
+        <w:t>Your comments will be recorded, but they will remain private. If you wish to stop the test at any time, let us know.</w:t>
+      </w:r>
+    </w:p>
+    <w:p>
+      <w:pPr>
+        <w:rPr>
+          <w:sz w:val="22"/>
+          <w:szCs w:val="22"/>
+        </w:rPr>
+      </w:pPr>
+      <w:r>
+        <w:rPr>
+          <w:noProof/>
+          <w:sz w:val="22"/>
+          <w:szCs w:val="22"/>
+        </w:rPr>
+        <w:pict w14:anchorId="528F0F8A">
+          <v:rect id="_x0000_i1027" alt="" style="width:463.3pt;height:.05pt;mso-width-percent:0;mso-height-percent:0;mso-width-percent:0;mso-height-percent:0" o:hrpct="990" o:hralign="center" o:hrstd="t" o:hr="t" fillcolor="#a0a0a0" stroked="f"/>
+        </w:pict>
+      </w:r>
+    </w:p>
+    <w:p>
+      <w:pPr>
         <w:rPr>
           <w:b/>
           <w:bCs/>
+          <w:sz w:val="22"/>
+          <w:szCs w:val="22"/>
+        </w:rPr>
+      </w:pPr>
+      <w:r>
+        <w:rPr>
+          <w:b/>
+          <w:bCs/>
+          <w:sz w:val="22"/>
+          <w:szCs w:val="22"/>
         </w:rPr>
         <w:t>Background Questions</w:t>
       </w:r>
@@ -166,9 +297,17 @@
           <w:ilvl w:val="0"/>
           <w:numId w:val="3"/>
         </w:numPr>
-      </w:pPr>
-      <w:r>
-        <w:t>As a CS 108 student who regularly visits Calvin’s dining halls, what has your dining experience been like?</w:t>
+        <w:rPr>
+          <w:sz w:val="22"/>
+          <w:szCs w:val="22"/>
+        </w:rPr>
+      </w:pPr>
+      <w:r>
+        <w:rPr>
+          <w:sz w:val="22"/>
+          <w:szCs w:val="22"/>
+        </w:rPr>
+        <w:t>How often do you eat at the dining halls?</w:t>
       </w:r>
     </w:p>
     <w:p>
@@ -177,41 +316,151 @@
           <w:ilvl w:val="0"/>
           <w:numId w:val="3"/>
         </w:numPr>
-      </w:pPr>
-      <w:r>
-        <w:t>What are some of your favorite dishes?</w:t>
-      </w:r>
-    </w:p>
-    <w:p>
-      <w:pPr>
+        <w:rPr>
+          <w:sz w:val="22"/>
+          <w:szCs w:val="22"/>
+        </w:rPr>
+      </w:pPr>
+      <w:r>
+        <w:rPr>
+          <w:sz w:val="22"/>
+          <w:szCs w:val="22"/>
+        </w:rPr>
+        <w:t>Would you like a way to share comments about dining hall foods?</w:t>
+      </w:r>
+    </w:p>
+    <w:p>
+      <w:pPr>
+        <w:rPr>
+          <w:sz w:val="22"/>
+          <w:szCs w:val="22"/>
+        </w:rPr>
+      </w:pPr>
+      <w:r>
+        <w:rPr>
+          <w:noProof/>
+          <w:sz w:val="22"/>
+          <w:szCs w:val="22"/>
+        </w:rPr>
+        <w:pict w14:anchorId="555400F7">
+          <v:rect id="_x0000_i1026" alt="" style="width:463.3pt;height:.05pt;mso-width-percent:0;mso-height-percent:0;mso-width-percent:0;mso-height-percent:0" o:hrpct="990" o:hralign="center" o:hrstd="t" o:hr="t" fillcolor="#a0a0a0" stroked="f"/>
+        </w:pict>
+      </w:r>
+    </w:p>
+    <w:p>
+      <w:pPr>
+        <w:rPr>
+          <w:b/>
+          <w:bCs/>
+          <w:sz w:val="22"/>
+          <w:szCs w:val="22"/>
+        </w:rPr>
+      </w:pPr>
+      <w:r>
+        <w:rPr>
+          <w:b/>
+          <w:bCs/>
+          <w:sz w:val="22"/>
+          <w:szCs w:val="22"/>
+        </w:rPr>
+        <w:t>The Test</w:t>
+      </w:r>
+    </w:p>
+    <w:p>
+      <w:pPr>
+        <w:rPr>
+          <w:b/>
+          <w:bCs/>
+          <w:sz w:val="22"/>
+          <w:szCs w:val="22"/>
+        </w:rPr>
+      </w:pPr>
+      <w:r>
+        <w:rPr>
+          <w:b/>
+          <w:bCs/>
+          <w:sz w:val="22"/>
+          <w:szCs w:val="22"/>
+        </w:rPr>
+        <w:t xml:space="preserve">1. </w:t>
+      </w:r>
+      <w:r>
+        <w:rPr>
+          <w:b/>
+          <w:bCs/>
+          <w:sz w:val="22"/>
+          <w:szCs w:val="22"/>
+        </w:rPr>
+        <w:t>Logging in</w:t>
+      </w:r>
+    </w:p>
+    <w:p>
+      <w:pPr>
+        <w:pStyle w:val="ListParagraph"/>
         <w:numPr>
           <w:ilvl w:val="0"/>
-          <w:numId w:val="3"/>
+          <w:numId w:val="8"/>
         </w:numPr>
-      </w:pPr>
-      <w:r>
-        <w:t>Would you like a way to share comments about dining hall foods? If so, what kinds of feedback would you want to provide?</w:t>
-      </w:r>
-    </w:p>
-    <w:p>
-      <w:pPr>
+        <w:rPr>
+          <w:sz w:val="22"/>
+          <w:szCs w:val="22"/>
+        </w:rPr>
+      </w:pPr>
+      <w:r>
+        <w:rPr>
+          <w:sz w:val="22"/>
+          <w:szCs w:val="22"/>
+        </w:rPr>
+        <w:t>For this demo, we will skip registering for an account and we will use an account made for you. Log in using this information</w:t>
+      </w:r>
+    </w:p>
+    <w:p>
+      <w:pPr>
+        <w:pStyle w:val="ListParagraph"/>
         <w:numPr>
           <w:ilvl w:val="0"/>
-          <w:numId w:val="3"/>
+          <w:numId w:val="8"/>
         </w:numPr>
-      </w:pPr>
-      <w:r>
-        <w:t>Do you have any questions before we begin?</w:t>
-      </w:r>
-    </w:p>
-    <w:p>
-      <w:r>
-        <w:rPr>
-          <w:noProof/>
-        </w:rPr>
-        <w:pict w14:anchorId="555400F7">
-          <v:rect id="_x0000_i1026" alt="" style="width:465.65pt;height:.05pt;mso-width-percent:0;mso-height-percent:0;mso-width-percent:0;mso-height-percent:0" o:hrpct="995" o:hralign="center" o:hrstd="t" o:hr="t" fillcolor="#a0a0a0" stroked="f"/>
-        </w:pict>
+        <w:rPr>
+          <w:sz w:val="22"/>
+          <w:szCs w:val="22"/>
+        </w:rPr>
+      </w:pPr>
+      <w:r>
+        <w:rPr>
+          <w:sz w:val="22"/>
+          <w:szCs w:val="22"/>
+        </w:rPr>
+        <w:t xml:space="preserve">Username: </w:t>
+      </w:r>
+      <w:proofErr w:type="spellStart"/>
+      <w:r>
+        <w:rPr>
+          <w:sz w:val="22"/>
+          <w:szCs w:val="22"/>
+        </w:rPr>
+        <w:t>BigCheese</w:t>
+      </w:r>
+      <w:proofErr w:type="spellEnd"/>
+    </w:p>
+    <w:p>
+      <w:pPr>
+        <w:pStyle w:val="ListParagraph"/>
+        <w:numPr>
+          <w:ilvl w:val="0"/>
+          <w:numId w:val="8"/>
+        </w:numPr>
+        <w:rPr>
+          <w:sz w:val="22"/>
+          <w:szCs w:val="22"/>
+        </w:rPr>
+      </w:pPr>
+      <w:r>
+        <w:rPr>
+          <w:sz w:val="22"/>
+          <w:szCs w:val="22"/>
+        </w:rPr>
+        <w:t>Password: password123</w:t>
       </w:r>
     </w:p>
     <w:p>
@@ -219,14 +468,139 @@
         <w:rPr>
           <w:b/>
           <w:bCs/>
+          <w:sz w:val="22"/>
+          <w:szCs w:val="22"/>
         </w:rPr>
       </w:pPr>
       <w:r>
         <w:rPr>
           <w:b/>
           <w:bCs/>
-        </w:rPr>
-        <w:t>The Test</w:t>
+          <w:sz w:val="22"/>
+          <w:szCs w:val="22"/>
+        </w:rPr>
+        <w:t>2. General Tasks</w:t>
+      </w:r>
+    </w:p>
+    <w:p>
+      <w:pPr>
+        <w:pStyle w:val="ListParagraph"/>
+        <w:numPr>
+          <w:ilvl w:val="0"/>
+          <w:numId w:val="9"/>
+        </w:numPr>
+        <w:rPr>
+          <w:sz w:val="22"/>
+          <w:szCs w:val="22"/>
+        </w:rPr>
+      </w:pPr>
+      <w:r>
+        <w:rPr>
+          <w:sz w:val="22"/>
+          <w:szCs w:val="22"/>
+        </w:rPr>
+        <w:t xml:space="preserve">You just had some delicious </w:t>
+      </w:r>
+      <w:r>
+        <w:rPr>
+          <w:sz w:val="22"/>
+          <w:szCs w:val="22"/>
+        </w:rPr>
+        <w:t>Hot Honey Chicken</w:t>
+      </w:r>
+      <w:r>
+        <w:rPr>
+          <w:sz w:val="22"/>
+          <w:szCs w:val="22"/>
+        </w:rPr>
+        <w:t xml:space="preserve"> from the dining hall. See what other people are saying about that dish.</w:t>
+      </w:r>
+    </w:p>
+    <w:p>
+      <w:pPr>
+        <w:pStyle w:val="ListParagraph"/>
+        <w:numPr>
+          <w:ilvl w:val="0"/>
+          <w:numId w:val="9"/>
+        </w:numPr>
+        <w:rPr>
+          <w:sz w:val="22"/>
+          <w:szCs w:val="22"/>
+        </w:rPr>
+      </w:pPr>
+      <w:r>
+        <w:rPr>
+          <w:sz w:val="22"/>
+          <w:szCs w:val="22"/>
+        </w:rPr>
+        <w:t>Leave a 5-star review and say something nice about the dish.</w:t>
+      </w:r>
+      <w:r>
+        <w:rPr>
+          <w:sz w:val="22"/>
+          <w:szCs w:val="22"/>
+        </w:rPr>
+        <w:t xml:space="preserve"> </w:t>
+      </w:r>
+    </w:p>
+    <w:p>
+      <w:pPr>
+        <w:pStyle w:val="ListParagraph"/>
+        <w:numPr>
+          <w:ilvl w:val="0"/>
+          <w:numId w:val="9"/>
+        </w:numPr>
+        <w:rPr>
+          <w:sz w:val="22"/>
+          <w:szCs w:val="22"/>
+        </w:rPr>
+      </w:pPr>
+      <w:r>
+        <w:rPr>
+          <w:sz w:val="22"/>
+          <w:szCs w:val="22"/>
+        </w:rPr>
+        <w:t>You decided to become vegan overnight. Change your dietary preferences accordingly.</w:t>
+      </w:r>
+    </w:p>
+    <w:p>
+      <w:pPr>
+        <w:pStyle w:val="ListParagraph"/>
+        <w:numPr>
+          <w:ilvl w:val="0"/>
+          <w:numId w:val="9"/>
+        </w:numPr>
+        <w:rPr>
+          <w:sz w:val="22"/>
+          <w:szCs w:val="22"/>
+        </w:rPr>
+      </w:pPr>
+      <w:r>
+        <w:rPr>
+          <w:sz w:val="22"/>
+          <w:szCs w:val="22"/>
+        </w:rPr>
+        <w:t>See what kind of sandwiches people have posted.</w:t>
+      </w:r>
+    </w:p>
+    <w:p>
+      <w:pPr>
+        <w:pStyle w:val="ListParagraph"/>
+        <w:numPr>
+          <w:ilvl w:val="0"/>
+          <w:numId w:val="9"/>
+        </w:numPr>
+        <w:rPr>
+          <w:sz w:val="22"/>
+          <w:szCs w:val="22"/>
+        </w:rPr>
+      </w:pPr>
+      <w:r>
+        <w:rPr>
+          <w:sz w:val="22"/>
+          <w:szCs w:val="22"/>
+        </w:rPr>
+        <w:t>Create a sandwich of your own.</w:t>
       </w:r>
     </w:p>
     <w:p>
@@ -234,243 +608,16 @@
         <w:rPr>
           <w:b/>
           <w:bCs/>
+          <w:sz w:val="22"/>
+          <w:szCs w:val="22"/>
         </w:rPr>
       </w:pPr>
       <w:r>
         <w:rPr>
           <w:b/>
           <w:bCs/>
-        </w:rPr>
-        <w:t>1. Reactions to the Login Page</w:t>
-      </w:r>
-    </w:p>
-    <w:p>
-      <w:pPr>
-        <w:numPr>
-          <w:ilvl w:val="0"/>
-          <w:numId w:val="4"/>
-        </w:numPr>
-      </w:pPr>
-      <w:r>
-        <w:t>Create an account using your school email.</w:t>
-      </w:r>
-    </w:p>
-    <w:p>
-      <w:pPr>
-        <w:numPr>
-          <w:ilvl w:val="0"/>
-          <w:numId w:val="4"/>
-        </w:numPr>
-      </w:pPr>
-      <w:r>
-        <w:t>During registration, assume you have a dietary restriction and include it in your profile.</w:t>
-      </w:r>
-    </w:p>
-    <w:p>
-      <w:pPr>
-        <w:numPr>
-          <w:ilvl w:val="0"/>
-          <w:numId w:val="4"/>
-        </w:numPr>
-      </w:pPr>
-      <w:r>
-        <w:t>Log in to your new account.</w:t>
-      </w:r>
-    </w:p>
-    <w:p/>
-    <w:p>
-      <w:pPr>
-        <w:rPr>
-          <w:b/>
-          <w:bCs/>
-        </w:rPr>
-      </w:pPr>
-      <w:r>
-        <w:rPr>
-          <w:b/>
-          <w:bCs/>
-        </w:rPr>
-        <w:t>2. General Tasks</w:t>
-      </w:r>
-    </w:p>
-    <w:p>
-      <w:r>
-        <w:t>Depending on the time available, we’ll ask you to perform some of the following tasks:</w:t>
-      </w:r>
-    </w:p>
-    <w:p>
-      <w:r>
-        <w:t xml:space="preserve">a) </w:t>
-      </w:r>
-      <w:r>
-        <w:rPr>
-          <w:b/>
-          <w:bCs/>
-        </w:rPr>
-        <w:t>Finding a Dish</w:t>
-      </w:r>
-      <w:r>
-        <w:t>: KnightBites includes nearly every dish from Calvin dining services. Can you locate your favorite?</w:t>
-      </w:r>
-    </w:p>
-    <w:p>
-      <w:pPr>
-        <w:numPr>
-          <w:ilvl w:val="0"/>
-          <w:numId w:val="5"/>
-        </w:numPr>
-      </w:pPr>
-      <w:r>
-        <w:rPr>
-          <w:i/>
-          <w:iCs/>
-        </w:rPr>
-        <w:t xml:space="preserve">Hint: Try using the </w:t>
-      </w:r>
-      <w:r>
-        <w:rPr>
-          <w:i/>
-          <w:iCs/>
-        </w:rPr>
-        <w:t>search/</w:t>
-      </w:r>
-      <w:r>
-        <w:rPr>
-          <w:i/>
-          <w:iCs/>
-        </w:rPr>
-        <w:t>sort/filter option</w:t>
-      </w:r>
-      <w:r>
-        <w:rPr>
-          <w:i/>
-          <w:iCs/>
-        </w:rPr>
-        <w:t>s</w:t>
-      </w:r>
-      <w:r>
-        <w:rPr>
-          <w:i/>
-          <w:iCs/>
-        </w:rPr>
-        <w:t>.</w:t>
-      </w:r>
-    </w:p>
-    <w:p>
-      <w:r>
-        <w:t xml:space="preserve">b) </w:t>
-      </w:r>
-      <w:r>
-        <w:rPr>
-          <w:b/>
-          <w:bCs/>
-        </w:rPr>
-        <w:t>Leaving a Review</w:t>
-      </w:r>
-      <w:r>
-        <w:t>: Students can rate dishes with a 5-star system and add comments. Leave a review for your favorite dish.</w:t>
-      </w:r>
-    </w:p>
-    <w:p>
-      <w:r>
-        <w:t xml:space="preserve">c) </w:t>
-      </w:r>
-      <w:r>
-        <w:rPr>
-          <w:b/>
-          <w:bCs/>
-        </w:rPr>
-        <w:t>Viewing Comments</w:t>
-      </w:r>
-      <w:r>
-        <w:t>: If other comments exist for the dish you reviewed, locate them.</w:t>
-      </w:r>
-    </w:p>
-    <w:p>
-      <w:r>
-        <w:lastRenderedPageBreak/>
-        <w:t xml:space="preserve">d) </w:t>
-      </w:r>
-      <w:r>
-        <w:rPr>
-          <w:b/>
-          <w:bCs/>
-        </w:rPr>
-        <w:t>Updating Dietary Restrictions</w:t>
-      </w:r>
-      <w:r>
-        <w:t>: Students can change their dietary restrictions via the profile page. Update your restriction for this test.</w:t>
-      </w:r>
-    </w:p>
-    <w:p>
-      <w:r>
-        <w:t xml:space="preserve">e) </w:t>
-      </w:r>
-      <w:r>
-        <w:rPr>
-          <w:b/>
-          <w:bCs/>
-        </w:rPr>
-        <w:t>Creating a Sandwich</w:t>
-      </w:r>
-      <w:r>
-        <w:t xml:space="preserve">: </w:t>
-      </w:r>
-      <w:r>
-        <w:t>Students can make custom sandwiches using the ingredients from UpperCrust</w:t>
-      </w:r>
-      <w:r>
-        <w:t xml:space="preserve">. Create a sandwich and </w:t>
-      </w:r>
-      <w:r>
-        <w:t>share</w:t>
-      </w:r>
-      <w:r>
-        <w:t xml:space="preserve"> it.</w:t>
-      </w:r>
-    </w:p>
-    <w:p>
-      <w:r>
-        <w:t xml:space="preserve">f) </w:t>
-      </w:r>
-      <w:r>
-        <w:rPr>
-          <w:b/>
-          <w:bCs/>
-        </w:rPr>
-        <w:t>Finding FAQs</w:t>
-      </w:r>
-      <w:r>
-        <w:t>: KnightBites provides answers to frequently asked questions. Read aloud the explanation of how the app reduces food waste.</w:t>
-      </w:r>
-    </w:p>
-    <w:p>
-      <w:pPr>
-        <w:numPr>
-          <w:ilvl w:val="0"/>
-          <w:numId w:val="6"/>
-        </w:numPr>
-      </w:pPr>
-      <w:r>
-        <w:rPr>
-          <w:i/>
-          <w:iCs/>
-        </w:rPr>
-        <w:t>Answer: “Clear, constructive feedback can guide Calvin Dining Services to focus on popular meals and reduce waste by making smarter decisions.”</w:t>
-      </w:r>
-    </w:p>
-    <w:p/>
-    <w:p>
-      <w:pPr>
-        <w:rPr>
-          <w:b/>
-          <w:bCs/>
-        </w:rPr>
-      </w:pPr>
-      <w:r>
-        <w:rPr>
-          <w:b/>
-          <w:bCs/>
+          <w:sz w:val="22"/>
+          <w:szCs w:val="22"/>
         </w:rPr>
         <w:t>3. Final Observations</w:t>
       </w:r>
@@ -481,8 +628,16 @@
           <w:ilvl w:val="0"/>
           <w:numId w:val="7"/>
         </w:numPr>
-      </w:pPr>
-      <w:r>
+        <w:rPr>
+          <w:sz w:val="22"/>
+          <w:szCs w:val="22"/>
+        </w:rPr>
+      </w:pPr>
+      <w:r>
+        <w:rPr>
+          <w:sz w:val="22"/>
+          <w:szCs w:val="22"/>
+        </w:rPr>
         <w:t>Do you have any final thoughts or observations about the app?</w:t>
       </w:r>
     </w:p>
@@ -492,18 +647,34 @@
           <w:ilvl w:val="0"/>
           <w:numId w:val="7"/>
         </w:numPr>
-      </w:pPr>
-      <w:r>
-        <w:t>Would you consider using KnightBites regularly?</w:t>
-      </w:r>
-    </w:p>
-    <w:p>
+        <w:rPr>
+          <w:sz w:val="22"/>
+          <w:szCs w:val="22"/>
+        </w:rPr>
+      </w:pPr>
+      <w:r>
+        <w:rPr>
+          <w:sz w:val="22"/>
+          <w:szCs w:val="22"/>
+        </w:rPr>
+        <w:t>Would you consider using KnightBites?</w:t>
+      </w:r>
+    </w:p>
+    <w:p>
+      <w:pPr>
+        <w:rPr>
+          <w:sz w:val="22"/>
+          <w:szCs w:val="22"/>
+        </w:rPr>
+      </w:pPr>
       <w:r>
         <w:rPr>
           <w:noProof/>
+          <w:sz w:val="22"/>
+          <w:szCs w:val="22"/>
         </w:rPr>
         <w:pict w14:anchorId="12B5E9C9">
-          <v:rect id="_x0000_i1025" alt="" style="width:465.65pt;height:.05pt;mso-width-percent:0;mso-height-percent:0;mso-width-percent:0;mso-height-percent:0" o:hrpct="995" o:hralign="center" o:hrstd="t" o:hr="t" fillcolor="#a0a0a0" stroked="f"/>
+          <v:rect id="_x0000_i1025" alt="" style="width:463.3pt;height:.05pt;mso-width-percent:0;mso-height-percent:0;mso-width-percent:0;mso-height-percent:0" o:hrpct="990" o:hralign="center" o:hrstd="t" o:hr="t" fillcolor="#a0a0a0" stroked="f"/>
         </w:pict>
       </w:r>
     </w:p>
@@ -512,42 +683,81 @@
         <w:rPr>
           <w:b/>
           <w:bCs/>
+          <w:sz w:val="22"/>
+          <w:szCs w:val="22"/>
         </w:rPr>
       </w:pPr>
       <w:r>
         <w:rPr>
           <w:b/>
           <w:bCs/>
+          <w:sz w:val="22"/>
+          <w:szCs w:val="22"/>
         </w:rPr>
         <w:t>Thank You</w:t>
       </w:r>
     </w:p>
     <w:p>
-      <w:r>
+      <w:pPr>
+        <w:rPr>
+          <w:sz w:val="22"/>
+          <w:szCs w:val="22"/>
+        </w:rPr>
+      </w:pPr>
+      <w:r>
+        <w:rPr>
+          <w:sz w:val="22"/>
+          <w:szCs w:val="22"/>
+        </w:rPr>
         <w:t xml:space="preserve">We greatly appreciate your help in testing </w:t>
       </w:r>
       <w:r>
         <w:rPr>
           <w:b/>
           <w:bCs/>
+          <w:sz w:val="22"/>
+          <w:szCs w:val="22"/>
         </w:rPr>
         <w:t>KnightBites</w:t>
       </w:r>
       <w:r>
+        <w:rPr>
+          <w:sz w:val="22"/>
+          <w:szCs w:val="22"/>
+        </w:rPr>
         <w:t>, which is still a work in progress.</w:t>
       </w:r>
     </w:p>
     <w:p>
-      <w:r>
+      <w:pPr>
+        <w:rPr>
+          <w:sz w:val="22"/>
+          <w:szCs w:val="22"/>
+        </w:rPr>
+      </w:pPr>
+      <w:r>
+        <w:rPr>
+          <w:sz w:val="22"/>
+          <w:szCs w:val="22"/>
+        </w:rPr>
         <w:t>We will share a summary of findings and describe how we plan to improve the app based on your feedback. Please note that all individual data will remain private, and only aggregate results will be shared.</w:t>
       </w:r>
     </w:p>
     <w:p>
-      <w:r>
+      <w:pPr>
+        <w:rPr>
+          <w:sz w:val="22"/>
+          <w:szCs w:val="22"/>
+        </w:rPr>
+      </w:pPr>
+      <w:r>
+        <w:rPr>
+          <w:sz w:val="22"/>
+          <w:szCs w:val="22"/>
+        </w:rPr>
         <w:t>Thank you again for your time!</w:t>
       </w:r>
     </w:p>
-    <w:p/>
     <w:sectPr>
       <w:pgSz w:w="12240" w:h="15840"/>
       <w:pgMar w:top="1488" w:right="1474" w:bottom="1604" w:left="1440" w:header="720" w:footer="720" w:gutter="0"/>
@@ -560,6 +770,205 @@
 <file path=word/numbering.xml><?xml version="1.0" encoding="utf-8"?>
 <w:numbering xmlns:wpc="http://schemas.microsoft.com/office/word/2010/wordprocessingCanvas" xmlns:cx="http://schemas.microsoft.com/office/drawing/2014/chartex" xmlns:cx1="http://schemas.microsoft.com/office/drawing/2015/9/8/chartex" xmlns:cx2="http://schemas.microsoft.com/office/drawing/2015/10/21/chartex" xmlns:cx3="http://schemas.microsoft.com/office/drawing/2016/5/9/chartex" xmlns:cx4="http://schemas.microsoft.com/office/drawing/2016/5/10/chartex" xmlns:cx5="http://schemas.microsoft.com/office/drawing/2016/5/11/chartex" xmlns:cx6="http://schemas.microsoft.com/office/drawing/2016/5/12/chartex" xmlns:cx7="http://schemas.microsoft.com/office/drawing/2016/5/13/chartex" xmlns:cx8="http://schemas.microsoft.com/office/drawing/2016/5/14/chartex" xmlns:mc="http://schemas.openxmlformats.org/markup-compatibility/2006" xmlns:aink="http://schemas.microsoft.com/office/drawing/2016/ink" xmlns:am3d="http://schemas.microsoft.com/office/drawing/2017/model3d" xmlns:o="urn:schemas-microsoft-com:office:office" xmlns:oel="http://schemas.microsoft.com/office/2019/extlst" xmlns:r="http://schemas.openxmlformats.org/officeDocument/2006/relationships" xmlns:m="http://schemas.openxmlformats.org/officeDocument/2006/math" xmlns:v="urn:schemas-microsoft-com:vml" xmlns:wp14="http://schemas.microsoft.com/office/word/2010/wordprocessingDrawing" xmlns:wp="http://schemas.openxmlformats.org/drawingml/2006/wordprocessingDrawing" xmlns:w10="urn:schemas-microsoft-com:office:word" xmlns:w="http://schemas.openxmlformats.org/wordprocessingml/2006/main" xmlns:w14="http://schemas.microsoft.com/office/word/2010/wordml" xmlns:w15="http://schemas.microsoft.com/office/word/2012/wordml" xmlns:w16cex="http://schemas.microsoft.com/office/word/2018/wordml/cex" xmlns:w16cid="http://schemas.microsoft.com/office/word/2016/wordml/cid" xmlns:w16="http://schemas.microsoft.com/office/word/2018/wordml" xmlns:w16du="http://schemas.microsoft.com/office/word/2023/wordml/word16du" xmlns:w16sdtdh="http://schemas.microsoft.com/office/word/2020/wordml/sdtdatahash" xmlns:w16se="http://schemas.microsoft.com/office/word/2015/wordml/symex" xmlns:wpg="http://schemas.microsoft.com/office/word/2010/wordprocessingGroup" xmlns:wpi="http://schemas.microsoft.com/office/word/2010/wordprocessingInk" xmlns:wne="http://schemas.microsoft.com/office/word/2006/wordml" xmlns:wps="http://schemas.microsoft.com/office/word/2010/wordprocessingShape" mc:Ignorable="w14 w15 w16se w16cid w16 w16cex w16sdtdh w16du wp14">
   <w:abstractNum w:abstractNumId="0" w15:restartNumberingAfterBreak="0">
+    <w:nsid w:val="10E41B8C"/>
+    <w:multiLevelType w:val="hybridMultilevel"/>
+    <w:tmpl w:val="13C82B3A"/>
+    <w:lvl w:ilvl="0" w:tplc="04090001">
+      <w:start w:val="1"/>
+      <w:numFmt w:val="bullet"/>
+      <w:lvlText w:val=""/>
+      <w:lvlJc w:val="left"/>
+      <w:pPr>
+        <w:ind w:left="736" w:hanging="360"/>
+      </w:pPr>
+      <w:rPr>
+        <w:rFonts w:ascii="Symbol" w:hAnsi="Symbol" w:hint="default"/>
+      </w:rPr>
+    </w:lvl>
+    <w:lvl w:ilvl="1" w:tplc="04090003" w:tentative="1">
+      <w:start w:val="1"/>
+      <w:numFmt w:val="bullet"/>
+      <w:lvlText w:val="o"/>
+      <w:lvlJc w:val="left"/>
+      <w:pPr>
+        <w:ind w:left="1456" w:hanging="360"/>
+      </w:pPr>
+      <w:rPr>
+        <w:rFonts w:ascii="Courier New" w:hAnsi="Courier New" w:cs="Courier New" w:hint="default"/>
+      </w:rPr>
+    </w:lvl>
+    <w:lvl w:ilvl="2" w:tplc="04090005" w:tentative="1">
+      <w:start w:val="1"/>
+      <w:numFmt w:val="bullet"/>
+      <w:lvlText w:val=""/>
+      <w:lvlJc w:val="left"/>
+      <w:pPr>
+        <w:ind w:left="2176" w:hanging="360"/>
+      </w:pPr>
+      <w:rPr>
+        <w:rFonts w:ascii="Wingdings" w:hAnsi="Wingdings" w:hint="default"/>
+      </w:rPr>
+    </w:lvl>
+    <w:lvl w:ilvl="3" w:tplc="04090001" w:tentative="1">
+      <w:start w:val="1"/>
+      <w:numFmt w:val="bullet"/>
+      <w:lvlText w:val=""/>
+      <w:lvlJc w:val="left"/>
+      <w:pPr>
+        <w:ind w:left="2896" w:hanging="360"/>
+      </w:pPr>
+      <w:rPr>
+        <w:rFonts w:ascii="Symbol" w:hAnsi="Symbol" w:hint="default"/>
+      </w:rPr>
+    </w:lvl>
+    <w:lvl w:ilvl="4" w:tplc="04090003" w:tentative="1">
+      <w:start w:val="1"/>
+      <w:numFmt w:val="bullet"/>
+      <w:lvlText w:val="o"/>
+      <w:lvlJc w:val="left"/>
+      <w:pPr>
+        <w:ind w:left="3616" w:hanging="360"/>
+      </w:pPr>
+      <w:rPr>
+        <w:rFonts w:ascii="Courier New" w:hAnsi="Courier New" w:cs="Courier New" w:hint="default"/>
+      </w:rPr>
+    </w:lvl>
+    <w:lvl w:ilvl="5" w:tplc="04090005" w:tentative="1">
+      <w:start w:val="1"/>
+      <w:numFmt w:val="bullet"/>
+      <w:lvlText w:val=""/>
+      <w:lvlJc w:val="left"/>
+      <w:pPr>
+        <w:ind w:left="4336" w:hanging="360"/>
+      </w:pPr>
+      <w:rPr>
+        <w:rFonts w:ascii="Wingdings" w:hAnsi="Wingdings" w:hint="default"/>
+      </w:rPr>
+    </w:lvl>
+    <w:lvl w:ilvl="6" w:tplc="04090001" w:tentative="1">
+      <w:start w:val="1"/>
+      <w:numFmt w:val="bullet"/>
+      <w:lvlText w:val=""/>
+      <w:lvlJc w:val="left"/>
+      <w:pPr>
+        <w:ind w:left="5056" w:hanging="360"/>
+      </w:pPr>
+      <w:rPr>
+        <w:rFonts w:ascii="Symbol" w:hAnsi="Symbol" w:hint="default"/>
+      </w:rPr>
+    </w:lvl>
+    <w:lvl w:ilvl="7" w:tplc="04090003" w:tentative="1">
+      <w:start w:val="1"/>
+      <w:numFmt w:val="bullet"/>
+      <w:lvlText w:val="o"/>
+      <w:lvlJc w:val="left"/>
+      <w:pPr>
+        <w:ind w:left="5776" w:hanging="360"/>
+      </w:pPr>
+      <w:rPr>
+        <w:rFonts w:ascii="Courier New" w:hAnsi="Courier New" w:cs="Courier New" w:hint="default"/>
+      </w:rPr>
+    </w:lvl>
+    <w:lvl w:ilvl="8" w:tplc="04090005" w:tentative="1">
+      <w:start w:val="1"/>
+      <w:numFmt w:val="bullet"/>
+      <w:lvlText w:val=""/>
+      <w:lvlJc w:val="left"/>
+      <w:pPr>
+        <w:ind w:left="6496" w:hanging="360"/>
+      </w:pPr>
+      <w:rPr>
+        <w:rFonts w:ascii="Wingdings" w:hAnsi="Wingdings" w:hint="default"/>
+      </w:rPr>
+    </w:lvl>
+  </w:abstractNum>
+  <w:abstractNum w:abstractNumId="1" w15:restartNumberingAfterBreak="0">
+    <w:nsid w:val="26F830C2"/>
+    <w:multiLevelType w:val="hybridMultilevel"/>
+    <w:tmpl w:val="601C9F3E"/>
+    <w:lvl w:ilvl="0" w:tplc="0409000F">
+      <w:start w:val="1"/>
+      <w:numFmt w:val="decimal"/>
+      <w:lvlText w:val="%1."/>
+      <w:lvlJc w:val="left"/>
+      <w:pPr>
+        <w:ind w:left="720" w:hanging="360"/>
+      </w:pPr>
+    </w:lvl>
+    <w:lvl w:ilvl="1" w:tplc="04090019" w:tentative="1">
+      <w:start w:val="1"/>
+      <w:numFmt w:val="lowerLetter"/>
+      <w:lvlText w:val="%2."/>
+      <w:lvlJc w:val="left"/>
+      <w:pPr>
+        <w:ind w:left="1440" w:hanging="360"/>
+      </w:pPr>
+    </w:lvl>
+    <w:lvl w:ilvl="2" w:tplc="0409001B" w:tentative="1">
+      <w:start w:val="1"/>
+      <w:numFmt w:val="lowerRoman"/>
+      <w:lvlText w:val="%3."/>
+      <w:lvlJc w:val="right"/>
+      <w:pPr>
+        <w:ind w:left="2160" w:hanging="180"/>
+      </w:pPr>
+    </w:lvl>
+    <w:lvl w:ilvl="3" w:tplc="0409000F" w:tentative="1">
+      <w:start w:val="1"/>
+      <w:numFmt w:val="decimal"/>
+      <w:lvlText w:val="%4."/>
+      <w:lvlJc w:val="left"/>
+      <w:pPr>
+        <w:ind w:left="2880" w:hanging="360"/>
+      </w:pPr>
+    </w:lvl>
+    <w:lvl w:ilvl="4" w:tplc="04090019" w:tentative="1">
+      <w:start w:val="1"/>
+      <w:numFmt w:val="lowerLetter"/>
+      <w:lvlText w:val="%5."/>
+      <w:lvlJc w:val="left"/>
+      <w:pPr>
+        <w:ind w:left="3600" w:hanging="360"/>
+      </w:pPr>
+    </w:lvl>
+    <w:lvl w:ilvl="5" w:tplc="0409001B" w:tentative="1">
+      <w:start w:val="1"/>
+      <w:numFmt w:val="lowerRoman"/>
+      <w:lvlText w:val="%6."/>
+      <w:lvlJc w:val="right"/>
+      <w:pPr>
+        <w:ind w:left="4320" w:hanging="180"/>
+      </w:pPr>
+    </w:lvl>
+    <w:lvl w:ilvl="6" w:tplc="0409000F" w:tentative="1">
+      <w:start w:val="1"/>
+      <w:numFmt w:val="decimal"/>
+      <w:lvlText w:val="%7."/>
+      <w:lvlJc w:val="left"/>
+      <w:pPr>
+        <w:ind w:left="5040" w:hanging="360"/>
+      </w:pPr>
+    </w:lvl>
+    <w:lvl w:ilvl="7" w:tplc="04090019" w:tentative="1">
+      <w:start w:val="1"/>
+      <w:numFmt w:val="lowerLetter"/>
+      <w:lvlText w:val="%8."/>
+      <w:lvlJc w:val="left"/>
+      <w:pPr>
+        <w:ind w:left="5760" w:hanging="360"/>
+      </w:pPr>
+    </w:lvl>
+    <w:lvl w:ilvl="8" w:tplc="0409001B" w:tentative="1">
+      <w:start w:val="1"/>
+      <w:numFmt w:val="lowerRoman"/>
+      <w:lvlText w:val="%9."/>
+      <w:lvlJc w:val="right"/>
+      <w:pPr>
+        <w:ind w:left="6480" w:hanging="180"/>
+      </w:pPr>
+    </w:lvl>
+  </w:abstractNum>
+  <w:abstractNum w:abstractNumId="2" w15:restartNumberingAfterBreak="0">
     <w:nsid w:val="411B7765"/>
     <w:multiLevelType w:val="hybridMultilevel"/>
     <w:tmpl w:val="52FE5296"/>
@@ -771,7 +1180,7 @@
       </w:rPr>
     </w:lvl>
   </w:abstractNum>
-  <w:abstractNum w:abstractNumId="1" w15:restartNumberingAfterBreak="0">
+  <w:abstractNum w:abstractNumId="3" w15:restartNumberingAfterBreak="0">
     <w:nsid w:val="4339133F"/>
     <w:multiLevelType w:val="multilevel"/>
     <w:tmpl w:val="28384DD0"/>
@@ -920,7 +1329,7 @@
       </w:rPr>
     </w:lvl>
   </w:abstractNum>
-  <w:abstractNum w:abstractNumId="2" w15:restartNumberingAfterBreak="0">
+  <w:abstractNum w:abstractNumId="4" w15:restartNumberingAfterBreak="0">
     <w:nsid w:val="526252DA"/>
     <w:multiLevelType w:val="multilevel"/>
     <w:tmpl w:val="82B85006"/>
@@ -1033,7 +1442,7 @@
       </w:pPr>
     </w:lvl>
   </w:abstractNum>
-  <w:abstractNum w:abstractNumId="3" w15:restartNumberingAfterBreak="0">
+  <w:abstractNum w:abstractNumId="5" w15:restartNumberingAfterBreak="0">
     <w:nsid w:val="55921028"/>
     <w:multiLevelType w:val="multilevel"/>
     <w:tmpl w:val="0128D604"/>
@@ -1182,7 +1591,7 @@
       </w:rPr>
     </w:lvl>
   </w:abstractNum>
-  <w:abstractNum w:abstractNumId="4" w15:restartNumberingAfterBreak="0">
+  <w:abstractNum w:abstractNumId="6" w15:restartNumberingAfterBreak="0">
     <w:nsid w:val="620A5D0F"/>
     <w:multiLevelType w:val="multilevel"/>
     <w:tmpl w:val="8940E77E"/>
@@ -1331,7 +1740,7 @@
       </w:rPr>
     </w:lvl>
   </w:abstractNum>
-  <w:abstractNum w:abstractNumId="5" w15:restartNumberingAfterBreak="0">
+  <w:abstractNum w:abstractNumId="7" w15:restartNumberingAfterBreak="0">
     <w:nsid w:val="6BD4785A"/>
     <w:multiLevelType w:val="multilevel"/>
     <w:tmpl w:val="EA520996"/>
@@ -1480,7 +1889,7 @@
       </w:rPr>
     </w:lvl>
   </w:abstractNum>
-  <w:abstractNum w:abstractNumId="6" w15:restartNumberingAfterBreak="0">
+  <w:abstractNum w:abstractNumId="8" w15:restartNumberingAfterBreak="0">
     <w:nsid w:val="7CE47ABB"/>
     <w:multiLevelType w:val="multilevel"/>
     <w:tmpl w:val="73A61DFA"/>
@@ -1630,24 +2039,30 @@
     </w:lvl>
   </w:abstractNum>
   <w:num w:numId="1" w16cid:durableId="483862255">
+    <w:abstractNumId w:val="2"/>
+  </w:num>
+  <w:num w:numId="2" w16cid:durableId="1840654623">
+    <w:abstractNumId w:val="5"/>
+  </w:num>
+  <w:num w:numId="3" w16cid:durableId="815342563">
+    <w:abstractNumId w:val="4"/>
+  </w:num>
+  <w:num w:numId="4" w16cid:durableId="603919950">
+    <w:abstractNumId w:val="8"/>
+  </w:num>
+  <w:num w:numId="5" w16cid:durableId="2139836266">
+    <w:abstractNumId w:val="7"/>
+  </w:num>
+  <w:num w:numId="6" w16cid:durableId="833185887">
+    <w:abstractNumId w:val="6"/>
+  </w:num>
+  <w:num w:numId="7" w16cid:durableId="1474834905">
+    <w:abstractNumId w:val="3"/>
+  </w:num>
+  <w:num w:numId="8" w16cid:durableId="1660109771">
     <w:abstractNumId w:val="0"/>
   </w:num>
-  <w:num w:numId="2" w16cid:durableId="1840654623">
-    <w:abstractNumId w:val="3"/>
-  </w:num>
-  <w:num w:numId="3" w16cid:durableId="815342563">
-    <w:abstractNumId w:val="2"/>
-  </w:num>
-  <w:num w:numId="4" w16cid:durableId="603919950">
-    <w:abstractNumId w:val="6"/>
-  </w:num>
-  <w:num w:numId="5" w16cid:durableId="2139836266">
-    <w:abstractNumId w:val="5"/>
-  </w:num>
-  <w:num w:numId="6" w16cid:durableId="833185887">
-    <w:abstractNumId w:val="4"/>
-  </w:num>
-  <w:num w:numId="7" w16cid:durableId="1474834905">
+  <w:num w:numId="9" w16cid:durableId="1678381437">
     <w:abstractNumId w:val="1"/>
   </w:num>
 </w:numbering>
@@ -2129,6 +2544,7 @@
   <w:style w:type="character" w:default="1" w:styleId="DefaultParagraphFont">
     <w:name w:val="Default Paragraph Font"/>
     <w:uiPriority w:val="1"/>
+    <w:semiHidden/>
     <w:unhideWhenUsed/>
   </w:style>
   <w:style w:type="table" w:default="1" w:styleId="TableNormal">

</xml_diff>

<commit_message>
Reworded Q4, clearer wording.
</commit_message>
<xml_diff>
--- a/KnightBitesUserTestScript.docx
+++ b/KnightBitesUserTestScript.docx
@@ -75,7 +75,7 @@
           <w:szCs w:val="22"/>
         </w:rPr>
         <w:pict w14:anchorId="45FEE733">
-          <v:rect id="_x0000_i1028" alt="" style="width:463.3pt;height:.05pt;mso-width-percent:0;mso-height-percent:0;mso-width-percent:0;mso-height-percent:0" o:hrpct="990" o:hralign="center" o:hrstd="t" o:hr="t" fillcolor="#a0a0a0" stroked="f"/>
+          <v:rect id="_x0000_i1028" alt="" style="width:456.3pt;height:.05pt;mso-width-percent:0;mso-height-percent:0;mso-width-percent:0;mso-height-percent:0" o:hrpct="975" o:hralign="center" o:hrstd="t" o:hr="t" fillcolor="#a0a0a0" stroked="f"/>
         </w:pict>
       </w:r>
     </w:p>
@@ -237,7 +237,21 @@
           <w:sz w:val="22"/>
           <w:szCs w:val="22"/>
         </w:rPr>
-        <w:t>Your comments will be recorded, but they will remain private. If you wish to stop the test at any time, let us know.</w:t>
+        <w:t>Your comments will be recorded</w:t>
+      </w:r>
+      <w:r>
+        <w:rPr>
+          <w:sz w:val="22"/>
+          <w:szCs w:val="22"/>
+        </w:rPr>
+        <w:t>, kept</w:t>
+      </w:r>
+      <w:r>
+        <w:rPr>
+          <w:sz w:val="22"/>
+          <w:szCs w:val="22"/>
+        </w:rPr>
+        <w:t xml:space="preserve"> private. If you wish to stop the test at any time, let us know.</w:t>
       </w:r>
     </w:p>
     <w:p>
@@ -254,7 +268,7 @@
           <w:szCs w:val="22"/>
         </w:rPr>
         <w:pict w14:anchorId="78BBA62A">
-          <v:rect id="_x0000_i1027" alt="" style="width:463.3pt;height:.05pt;mso-width-percent:0;mso-height-percent:0;mso-width-percent:0;mso-height-percent:0" o:hrpct="990" o:hralign="center" o:hrstd="t" o:hr="t" fillcolor="#a0a0a0" stroked="f"/>
+          <v:rect id="_x0000_i1027" alt="" style="width:456.3pt;height:.05pt;mso-width-percent:0;mso-height-percent:0;mso-width-percent:0;mso-height-percent:0" o:hrpct="975" o:hralign="center" o:hrstd="t" o:hr="t" fillcolor="#a0a0a0" stroked="f"/>
         </w:pict>
       </w:r>
     </w:p>
@@ -336,7 +350,7 @@
           <w:szCs w:val="22"/>
         </w:rPr>
         <w:pict w14:anchorId="7D6552C4">
-          <v:rect id="_x0000_i1026" alt="" style="width:463.3pt;height:.05pt;mso-width-percent:0;mso-height-percent:0;mso-width-percent:0;mso-height-percent:0" o:hrpct="990" o:hralign="center" o:hrstd="t" o:hr="t" fillcolor="#a0a0a0" stroked="f"/>
+          <v:rect id="_x0000_i1026" alt="" style="width:456.3pt;height:.05pt;mso-width-percent:0;mso-height-percent:0;mso-width-percent:0;mso-height-percent:0" o:hrpct="975" o:hralign="center" o:hrstd="t" o:hr="t" fillcolor="#a0a0a0" stroked="f"/>
         </w:pict>
       </w:r>
     </w:p>
@@ -557,7 +571,21 @@
           <w:sz w:val="22"/>
           <w:szCs w:val="22"/>
         </w:rPr>
-        <w:t>See what kind of sandwiches people have posted.</w:t>
+        <w:t xml:space="preserve">You have a friend who is also vegan. They ask you how changing their dietary preference affects their </w:t>
+      </w:r>
+      <w:r>
+        <w:rPr>
+          <w:sz w:val="22"/>
+          <w:szCs w:val="22"/>
+        </w:rPr>
+        <w:t>ratings</w:t>
+      </w:r>
+      <w:r>
+        <w:rPr>
+          <w:sz w:val="22"/>
+          <w:szCs w:val="22"/>
+        </w:rPr>
+        <w:t>. Find the answer.</w:t>
       </w:r>
     </w:p>
     <w:p>
@@ -577,6 +605,26 @@
           <w:sz w:val="22"/>
           <w:szCs w:val="22"/>
         </w:rPr>
+        <w:t>See what kind of sandwiches people have posted.</w:t>
+      </w:r>
+    </w:p>
+    <w:p>
+      <w:pPr>
+        <w:pStyle w:val="ListParagraph"/>
+        <w:numPr>
+          <w:ilvl w:val="0"/>
+          <w:numId w:val="9"/>
+        </w:numPr>
+        <w:rPr>
+          <w:sz w:val="22"/>
+          <w:szCs w:val="22"/>
+        </w:rPr>
+      </w:pPr>
+      <w:r>
+        <w:rPr>
+          <w:sz w:val="22"/>
+          <w:szCs w:val="22"/>
+        </w:rPr>
         <w:t>Create a sandwich of your own.</w:t>
       </w:r>
     </w:p>
@@ -665,7 +713,7 @@
           <w:szCs w:val="22"/>
         </w:rPr>
         <w:pict w14:anchorId="3295B942">
-          <v:rect id="_x0000_i1025" alt="" style="width:463.3pt;height:.05pt;mso-width-percent:0;mso-height-percent:0;mso-width-percent:0;mso-height-percent:0" o:hrpct="990" o:hralign="center" o:hrstd="t" o:hr="t" fillcolor="#a0a0a0" stroked="f"/>
+          <v:rect id="_x0000_i1025" alt="" style="width:456.3pt;height:.05pt;mso-width-percent:0;mso-height-percent:0;mso-width-percent:0;mso-height-percent:0" o:hrpct="975" o:hralign="center" o:hrstd="t" o:hr="t" fillcolor="#a0a0a0" stroked="f"/>
         </w:pict>
       </w:r>
     </w:p>
@@ -733,14 +781,13 @@
         </w:rPr>
         <w:t>We will share a summary of findings and describe how we plan to improve the app based on your feedback. Please note that all individual data will remain private, and only aggregate results will be shared.</w:t>
       </w:r>
-    </w:p>
-    <w:p>
-      <w:pPr>
-        <w:rPr>
-          <w:sz w:val="22"/>
-          <w:szCs w:val="22"/>
-        </w:rPr>
-      </w:pPr>
+      <w:r>
+        <w:rPr>
+          <w:sz w:val="22"/>
+          <w:szCs w:val="22"/>
+        </w:rPr>
+        <w:t xml:space="preserve"> </w:t>
+      </w:r>
       <w:r>
         <w:rPr>
           <w:sz w:val="22"/>

</xml_diff>